<commit_message>
casos de prueba nuevos
listos los casos de prueba
</commit_message>
<xml_diff>
--- a/doc/Casos de Prueba.docx
+++ b/doc/Casos de Prueba.docx
@@ -49,7 +49,7 @@
             </w:pPr>
             <w:r>
               <w:rPr/>
-              <w:t>Prueba 1</w:t>
+              <w:t>CP-1</w:t>
             </w:r>
           </w:p>
         </w:tc>
@@ -410,7 +410,7 @@
             </w:pPr>
             <w:r>
               <w:rPr/>
-              <w:t>Prueba 1</w:t>
+              <w:t>CP-2</w:t>
             </w:r>
           </w:p>
         </w:tc>
@@ -712,11 +712,6 @@
         </w:tc>
       </w:tr>
     </w:tbl>
-    <w:p>
-      <w:pPr>
-        <w:pStyle w:val="Normal"/>
-      </w:pPr>
-    </w:p>
     <w:p>
       <w:pPr>
         <w:pStyle w:val="Normal"/>
@@ -771,41 +766,6 @@
           <w:p>
             <w:pPr>
               <w:pStyle w:val="Normal"/>
-            </w:pPr>
-            <w:r>
-              <w:rPr/>
-              <w:t>Prueba 1</w:t>
-            </w:r>
-          </w:p>
-        </w:tc>
-      </w:tr>
-      <w:tr>
-        <w:tc>
-          <w:tcPr>
-            <w:tcW w:w="4508" w:type="dxa"/>
-            <w:tcMar/>
-          </w:tcPr>
-          <w:p>
-            <w:pPr>
-              <w:pStyle w:val="Normal"/>
-            </w:pPr>
-            <w:r>
-              <w:rPr>
-                <w:b w:val="1"/>
-                <w:bCs w:val="1"/>
-              </w:rPr>
-              <w:t>Caso de uso</w:t>
-            </w:r>
-          </w:p>
-        </w:tc>
-        <w:tc>
-          <w:tcPr>
-            <w:tcW w:w="4508" w:type="dxa"/>
-            <w:tcMar/>
-          </w:tcPr>
-          <w:p>
-            <w:pPr>
-              <w:pStyle w:val="Normal"/>
               <w:bidi w:val="0"/>
               <w:spacing w:before="0" w:beforeAutospacing="off" w:after="0" w:afterAutospacing="off" w:line="259" w:lineRule="auto"/>
               <w:ind w:left="0" w:right="0"/>
@@ -813,6 +773,45 @@
             </w:pPr>
             <w:r>
               <w:rPr/>
+              <w:t>CP-3</w:t>
+            </w:r>
+          </w:p>
+        </w:tc>
+      </w:tr>
+      <w:tr>
+        <w:tc>
+          <w:tcPr>
+            <w:tcW w:w="4508" w:type="dxa"/>
+            <w:tcMar/>
+          </w:tcPr>
+          <w:p>
+            <w:pPr>
+              <w:pStyle w:val="Normal"/>
+            </w:pPr>
+            <w:r>
+              <w:rPr>
+                <w:b w:val="1"/>
+                <w:bCs w:val="1"/>
+              </w:rPr>
+              <w:t>Caso de uso</w:t>
+            </w:r>
+          </w:p>
+        </w:tc>
+        <w:tc>
+          <w:tcPr>
+            <w:tcW w:w="4508" w:type="dxa"/>
+            <w:tcMar/>
+          </w:tcPr>
+          <w:p>
+            <w:pPr>
+              <w:pStyle w:val="Normal"/>
+              <w:bidi w:val="0"/>
+              <w:spacing w:before="0" w:beforeAutospacing="off" w:after="0" w:afterAutospacing="off" w:line="259" w:lineRule="auto"/>
+              <w:ind w:left="0" w:right="0"/>
+              <w:jc w:val="left"/>
+            </w:pPr>
+            <w:r>
+              <w:rPr/>
               <w:t xml:space="preserve">Recuperar contraseña </w:t>
             </w:r>
           </w:p>
@@ -1000,31 +999,1370 @@
                 <w:bCs w:val="1"/>
               </w:rPr>
             </w:pPr>
-            <w:proofErr w:type="spellStart"/>
-            <w:r>
-              <w:rPr>
-                <w:b w:val="1"/>
-                <w:bCs w:val="1"/>
-              </w:rPr>
-              <w:t>Resultado</w:t>
-            </w:r>
-            <w:proofErr w:type="spellEnd"/>
-            <w:r>
-              <w:rPr>
-                <w:b w:val="1"/>
-                <w:bCs w:val="1"/>
-              </w:rPr>
-              <w:t xml:space="preserve"> </w:t>
-            </w:r>
-            <w:proofErr w:type="spellStart"/>
-            <w:r>
-              <w:rPr>
-                <w:b w:val="1"/>
-                <w:bCs w:val="1"/>
-              </w:rPr>
-              <w:t>obteido</w:t>
-            </w:r>
-            <w:proofErr w:type="spellEnd"/>
+            <w:r>
+              <w:rPr>
+                <w:b w:val="1"/>
+                <w:bCs w:val="1"/>
+              </w:rPr>
+              <w:t xml:space="preserve">Resultado </w:t>
+            </w:r>
+            <w:r>
+              <w:rPr>
+                <w:b w:val="1"/>
+                <w:bCs w:val="1"/>
+              </w:rPr>
+              <w:t>obtenido</w:t>
+            </w:r>
+          </w:p>
+        </w:tc>
+        <w:tc>
+          <w:tcPr>
+            <w:tcW w:w="4508" w:type="dxa"/>
+            <w:tcMar/>
+          </w:tcPr>
+          <w:p>
+            <w:pPr>
+              <w:pStyle w:val="Normal"/>
+            </w:pPr>
+            <w:r>
+              <w:rPr/>
+              <w:t xml:space="preserve">Exitoso </w:t>
+            </w:r>
+          </w:p>
+        </w:tc>
+      </w:tr>
+      <w:tr>
+        <w:tc>
+          <w:tcPr>
+            <w:tcW w:w="4508" w:type="dxa"/>
+            <w:tcMar/>
+          </w:tcPr>
+          <w:p>
+            <w:pPr>
+              <w:pStyle w:val="Normal"/>
+              <w:rPr>
+                <w:b w:val="1"/>
+                <w:bCs w:val="1"/>
+              </w:rPr>
+            </w:pPr>
+            <w:r>
+              <w:rPr>
+                <w:b w:val="1"/>
+                <w:bCs w:val="1"/>
+              </w:rPr>
+              <w:t>Observaciones</w:t>
+            </w:r>
+          </w:p>
+        </w:tc>
+        <w:tc>
+          <w:tcPr>
+            <w:tcW w:w="4508" w:type="dxa"/>
+            <w:tcMar/>
+          </w:tcPr>
+          <w:p>
+            <w:pPr>
+              <w:pStyle w:val="Normal"/>
+            </w:pPr>
+          </w:p>
+        </w:tc>
+      </w:tr>
+    </w:tbl>
+    <w:p>
+      <w:pPr>
+        <w:pStyle w:val="Normal"/>
+      </w:pPr>
+    </w:p>
+    <w:p>
+      <w:pPr>
+        <w:pStyle w:val="Normal"/>
+      </w:pPr>
+    </w:p>
+    <w:tbl>
+      <w:tblPr>
+        <w:tblStyle w:val="TableGrid"/>
+        <w:tblW w:w="0" w:type="auto"/>
+        <w:tblLook w:val="06A0" w:firstRow="1" w:lastRow="0" w:firstColumn="1" w:lastColumn="0" w:noHBand="1" w:noVBand="1"/>
+      </w:tblPr>
+      <w:tblGrid>
+        <w:gridCol w:w="4508"/>
+        <w:gridCol w:w="4508"/>
+      </w:tblGrid>
+      <w:tr>
+        <w:tc>
+          <w:tcPr>
+            <w:tcW w:w="4508" w:type="dxa"/>
+            <w:tcMar/>
+          </w:tcPr>
+          <w:p>
+            <w:pPr>
+              <w:pStyle w:val="Normal"/>
+              <w:rPr>
+                <w:b w:val="1"/>
+                <w:bCs w:val="1"/>
+              </w:rPr>
+            </w:pPr>
+            <w:r>
+              <w:rPr>
+                <w:b w:val="1"/>
+                <w:bCs w:val="1"/>
+              </w:rPr>
+              <w:t>Identificador</w:t>
+            </w:r>
+          </w:p>
+        </w:tc>
+        <w:tc>
+          <w:tcPr>
+            <w:tcW w:w="4508" w:type="dxa"/>
+            <w:tcMar/>
+          </w:tcPr>
+          <w:p>
+            <w:pPr>
+              <w:pStyle w:val="Normal"/>
+              <w:bidi w:val="0"/>
+              <w:spacing w:before="0" w:beforeAutospacing="off" w:after="0" w:afterAutospacing="off" w:line="259" w:lineRule="auto"/>
+              <w:ind w:left="0" w:right="0"/>
+              <w:jc w:val="left"/>
+            </w:pPr>
+            <w:r>
+              <w:rPr/>
+              <w:t>CP-4</w:t>
+            </w:r>
+          </w:p>
+        </w:tc>
+      </w:tr>
+      <w:tr>
+        <w:tc>
+          <w:tcPr>
+            <w:tcW w:w="4508" w:type="dxa"/>
+            <w:tcMar/>
+          </w:tcPr>
+          <w:p>
+            <w:pPr>
+              <w:pStyle w:val="Normal"/>
+            </w:pPr>
+            <w:r>
+              <w:rPr>
+                <w:b w:val="1"/>
+                <w:bCs w:val="1"/>
+              </w:rPr>
+              <w:t>Caso de uso</w:t>
+            </w:r>
+          </w:p>
+        </w:tc>
+        <w:tc>
+          <w:tcPr>
+            <w:tcW w:w="4508" w:type="dxa"/>
+            <w:tcMar/>
+          </w:tcPr>
+          <w:p>
+            <w:pPr>
+              <w:pStyle w:val="Normal"/>
+              <w:bidi w:val="0"/>
+              <w:spacing w:before="0" w:beforeAutospacing="off" w:after="0" w:afterAutospacing="off" w:line="259" w:lineRule="auto"/>
+              <w:ind w:left="0" w:right="0"/>
+              <w:jc w:val="left"/>
+            </w:pPr>
+            <w:r>
+              <w:rPr/>
+              <w:t xml:space="preserve">Crear cuenta usuario cliente </w:t>
+            </w:r>
+          </w:p>
+        </w:tc>
+      </w:tr>
+      <w:tr>
+        <w:tc>
+          <w:tcPr>
+            <w:tcW w:w="4508" w:type="dxa"/>
+            <w:tcMar/>
+          </w:tcPr>
+          <w:p>
+            <w:pPr>
+              <w:pStyle w:val="Normal"/>
+            </w:pPr>
+            <w:r>
+              <w:rPr>
+                <w:b w:val="1"/>
+                <w:bCs w:val="1"/>
+              </w:rPr>
+              <w:t xml:space="preserve">Tipo de Prueba </w:t>
+            </w:r>
+          </w:p>
+        </w:tc>
+        <w:tc>
+          <w:tcPr>
+            <w:tcW w:w="4508" w:type="dxa"/>
+            <w:tcMar/>
+          </w:tcPr>
+          <w:p>
+            <w:pPr>
+              <w:pStyle w:val="Normal"/>
+            </w:pPr>
+            <w:r>
+              <w:rPr/>
+              <w:t xml:space="preserve">Funcional </w:t>
+            </w:r>
+          </w:p>
+        </w:tc>
+      </w:tr>
+      <w:tr>
+        <w:tc>
+          <w:tcPr>
+            <w:tcW w:w="4508" w:type="dxa"/>
+            <w:tcMar/>
+          </w:tcPr>
+          <w:p>
+            <w:pPr>
+              <w:pStyle w:val="Normal"/>
+            </w:pPr>
+            <w:r>
+              <w:rPr>
+                <w:b w:val="1"/>
+                <w:bCs w:val="1"/>
+              </w:rPr>
+              <w:t xml:space="preserve">Descripción </w:t>
+            </w:r>
+          </w:p>
+        </w:tc>
+        <w:tc>
+          <w:tcPr>
+            <w:tcW w:w="4508" w:type="dxa"/>
+            <w:tcMar/>
+          </w:tcPr>
+          <w:p>
+            <w:pPr>
+              <w:pStyle w:val="Normal"/>
+              <w:bidi w:val="0"/>
+              <w:spacing w:before="0" w:beforeAutospacing="off" w:after="0" w:afterAutospacing="off" w:line="259" w:lineRule="auto"/>
+              <w:ind w:left="0" w:right="0"/>
+              <w:jc w:val="left"/>
+            </w:pPr>
+            <w:r>
+              <w:rPr/>
+              <w:t xml:space="preserve">E l usuario cliente tiene la capacidad de crear su propia cuenta en la aplicación </w:t>
+            </w:r>
+          </w:p>
+        </w:tc>
+      </w:tr>
+      <w:tr>
+        <w:tc>
+          <w:tcPr>
+            <w:tcW w:w="4508" w:type="dxa"/>
+            <w:tcMar/>
+          </w:tcPr>
+          <w:p>
+            <w:pPr>
+              <w:pStyle w:val="Normal"/>
+              <w:rPr>
+                <w:b w:val="1"/>
+                <w:bCs w:val="1"/>
+              </w:rPr>
+            </w:pPr>
+            <w:r>
+              <w:rPr>
+                <w:b w:val="1"/>
+                <w:bCs w:val="1"/>
+              </w:rPr>
+              <w:t>Responsable</w:t>
+            </w:r>
+          </w:p>
+        </w:tc>
+        <w:tc>
+          <w:tcPr>
+            <w:tcW w:w="4508" w:type="dxa"/>
+            <w:tcMar/>
+          </w:tcPr>
+          <w:p>
+            <w:pPr>
+              <w:pStyle w:val="Normal"/>
+            </w:pPr>
+            <w:r>
+              <w:rPr/>
+              <w:t xml:space="preserve">James Chavarría M </w:t>
+            </w:r>
+          </w:p>
+        </w:tc>
+      </w:tr>
+      <w:tr>
+        <w:tc>
+          <w:tcPr>
+            <w:tcW w:w="4508" w:type="dxa"/>
+            <w:tcMar/>
+          </w:tcPr>
+          <w:p>
+            <w:pPr>
+              <w:pStyle w:val="Normal"/>
+              <w:rPr>
+                <w:b w:val="1"/>
+                <w:bCs w:val="1"/>
+              </w:rPr>
+            </w:pPr>
+            <w:r>
+              <w:rPr>
+                <w:b w:val="1"/>
+                <w:bCs w:val="1"/>
+              </w:rPr>
+              <w:t>Fecha de realización</w:t>
+            </w:r>
+          </w:p>
+        </w:tc>
+        <w:tc>
+          <w:tcPr>
+            <w:tcW w:w="4508" w:type="dxa"/>
+            <w:tcMar/>
+          </w:tcPr>
+          <w:p>
+            <w:pPr>
+              <w:pStyle w:val="Normal"/>
+            </w:pPr>
+            <w:r>
+              <w:rPr/>
+              <w:t xml:space="preserve"> 27 – 04 - 2022</w:t>
+            </w:r>
+          </w:p>
+        </w:tc>
+      </w:tr>
+      <w:tr>
+        <w:tc>
+          <w:tcPr>
+            <w:tcW w:w="4508" w:type="dxa"/>
+            <w:tcMar/>
+          </w:tcPr>
+          <w:p>
+            <w:pPr>
+              <w:pStyle w:val="Normal"/>
+              <w:rPr>
+                <w:b w:val="1"/>
+                <w:bCs w:val="1"/>
+              </w:rPr>
+            </w:pPr>
+            <w:r>
+              <w:rPr>
+                <w:b w:val="1"/>
+                <w:bCs w:val="1"/>
+              </w:rPr>
+              <w:t>Resultado obtenido</w:t>
+            </w:r>
+          </w:p>
+        </w:tc>
+        <w:tc>
+          <w:tcPr>
+            <w:tcW w:w="4508" w:type="dxa"/>
+            <w:tcMar/>
+          </w:tcPr>
+          <w:p>
+            <w:pPr>
+              <w:pStyle w:val="Normal"/>
+            </w:pPr>
+            <w:r>
+              <w:rPr/>
+              <w:t xml:space="preserve">Exitoso </w:t>
+            </w:r>
+          </w:p>
+        </w:tc>
+      </w:tr>
+      <w:tr>
+        <w:tc>
+          <w:tcPr>
+            <w:tcW w:w="4508" w:type="dxa"/>
+            <w:tcMar/>
+          </w:tcPr>
+          <w:p>
+            <w:pPr>
+              <w:pStyle w:val="Normal"/>
+              <w:rPr>
+                <w:b w:val="1"/>
+                <w:bCs w:val="1"/>
+              </w:rPr>
+            </w:pPr>
+            <w:r>
+              <w:rPr>
+                <w:b w:val="1"/>
+                <w:bCs w:val="1"/>
+              </w:rPr>
+              <w:t>Observaciones</w:t>
+            </w:r>
+          </w:p>
+        </w:tc>
+        <w:tc>
+          <w:tcPr>
+            <w:tcW w:w="4508" w:type="dxa"/>
+            <w:tcMar/>
+          </w:tcPr>
+          <w:p>
+            <w:pPr>
+              <w:pStyle w:val="Normal"/>
+            </w:pPr>
+          </w:p>
+        </w:tc>
+      </w:tr>
+    </w:tbl>
+    <w:p>
+      <w:pPr>
+        <w:pStyle w:val="Normal"/>
+      </w:pPr>
+    </w:p>
+    <w:p>
+      <w:pPr>
+        <w:pStyle w:val="Normal"/>
+      </w:pPr>
+    </w:p>
+    <w:p>
+      <w:pPr>
+        <w:pStyle w:val="Normal"/>
+      </w:pPr>
+    </w:p>
+    <w:tbl>
+      <w:tblPr>
+        <w:tblStyle w:val="TableGrid"/>
+        <w:tblW w:w="0" w:type="auto"/>
+        <w:tblLook w:val="06A0" w:firstRow="1" w:lastRow="0" w:firstColumn="1" w:lastColumn="0" w:noHBand="1" w:noVBand="1"/>
+      </w:tblPr>
+      <w:tblGrid>
+        <w:gridCol w:w="4508"/>
+        <w:gridCol w:w="4508"/>
+      </w:tblGrid>
+      <w:tr>
+        <w:tc>
+          <w:tcPr>
+            <w:tcW w:w="4508" w:type="dxa"/>
+            <w:tcMar/>
+          </w:tcPr>
+          <w:p>
+            <w:pPr>
+              <w:pStyle w:val="Normal"/>
+              <w:rPr>
+                <w:b w:val="1"/>
+                <w:bCs w:val="1"/>
+              </w:rPr>
+            </w:pPr>
+            <w:r>
+              <w:rPr>
+                <w:b w:val="1"/>
+                <w:bCs w:val="1"/>
+              </w:rPr>
+              <w:t>Identificador</w:t>
+            </w:r>
+          </w:p>
+        </w:tc>
+        <w:tc>
+          <w:tcPr>
+            <w:tcW w:w="4508" w:type="dxa"/>
+            <w:tcMar/>
+          </w:tcPr>
+          <w:p>
+            <w:pPr>
+              <w:pStyle w:val="Normal"/>
+              <w:bidi w:val="0"/>
+              <w:spacing w:before="0" w:beforeAutospacing="off" w:after="0" w:afterAutospacing="off" w:line="259" w:lineRule="auto"/>
+              <w:ind w:left="0" w:right="0"/>
+              <w:jc w:val="left"/>
+            </w:pPr>
+            <w:r>
+              <w:rPr/>
+              <w:t>CP-5</w:t>
+            </w:r>
+          </w:p>
+        </w:tc>
+      </w:tr>
+      <w:tr>
+        <w:tc>
+          <w:tcPr>
+            <w:tcW w:w="4508" w:type="dxa"/>
+            <w:tcMar/>
+          </w:tcPr>
+          <w:p>
+            <w:pPr>
+              <w:pStyle w:val="Normal"/>
+            </w:pPr>
+            <w:r>
+              <w:rPr>
+                <w:b w:val="1"/>
+                <w:bCs w:val="1"/>
+              </w:rPr>
+              <w:t>Caso de uso</w:t>
+            </w:r>
+          </w:p>
+        </w:tc>
+        <w:tc>
+          <w:tcPr>
+            <w:tcW w:w="4508" w:type="dxa"/>
+            <w:tcMar/>
+          </w:tcPr>
+          <w:p>
+            <w:pPr>
+              <w:pStyle w:val="Normal"/>
+              <w:bidi w:val="0"/>
+              <w:spacing w:before="0" w:beforeAutospacing="off" w:after="0" w:afterAutospacing="off" w:line="259" w:lineRule="auto"/>
+              <w:ind w:left="0" w:right="0"/>
+              <w:jc w:val="left"/>
+            </w:pPr>
+            <w:r>
+              <w:rPr/>
+              <w:t xml:space="preserve">Modificar catalogo libros </w:t>
+            </w:r>
+          </w:p>
+        </w:tc>
+      </w:tr>
+      <w:tr>
+        <w:tc>
+          <w:tcPr>
+            <w:tcW w:w="4508" w:type="dxa"/>
+            <w:tcMar/>
+          </w:tcPr>
+          <w:p>
+            <w:pPr>
+              <w:pStyle w:val="Normal"/>
+            </w:pPr>
+            <w:r>
+              <w:rPr>
+                <w:b w:val="1"/>
+                <w:bCs w:val="1"/>
+              </w:rPr>
+              <w:t xml:space="preserve">Tipo de Prueba </w:t>
+            </w:r>
+          </w:p>
+        </w:tc>
+        <w:tc>
+          <w:tcPr>
+            <w:tcW w:w="4508" w:type="dxa"/>
+            <w:tcMar/>
+          </w:tcPr>
+          <w:p>
+            <w:pPr>
+              <w:pStyle w:val="Normal"/>
+            </w:pPr>
+            <w:r>
+              <w:rPr/>
+              <w:t xml:space="preserve">Funcional </w:t>
+            </w:r>
+          </w:p>
+        </w:tc>
+      </w:tr>
+      <w:tr>
+        <w:tc>
+          <w:tcPr>
+            <w:tcW w:w="4508" w:type="dxa"/>
+            <w:tcMar/>
+          </w:tcPr>
+          <w:p>
+            <w:pPr>
+              <w:pStyle w:val="Normal"/>
+            </w:pPr>
+            <w:r>
+              <w:rPr>
+                <w:b w:val="1"/>
+                <w:bCs w:val="1"/>
+              </w:rPr>
+              <w:t xml:space="preserve">Descripción </w:t>
+            </w:r>
+          </w:p>
+        </w:tc>
+        <w:tc>
+          <w:tcPr>
+            <w:tcW w:w="4508" w:type="dxa"/>
+            <w:tcMar/>
+          </w:tcPr>
+          <w:p>
+            <w:pPr>
+              <w:pStyle w:val="Normal"/>
+              <w:bidi w:val="0"/>
+              <w:spacing w:before="0" w:beforeAutospacing="off" w:after="0" w:afterAutospacing="off" w:line="259" w:lineRule="auto"/>
+              <w:ind w:left="0" w:right="0"/>
+              <w:jc w:val="left"/>
+            </w:pPr>
+            <w:r>
+              <w:rPr/>
+              <w:t xml:space="preserve">El usuario administrador puede realizar la modificación de catálogos cuando quiera y como quiera </w:t>
+            </w:r>
+          </w:p>
+        </w:tc>
+      </w:tr>
+      <w:tr>
+        <w:tc>
+          <w:tcPr>
+            <w:tcW w:w="4508" w:type="dxa"/>
+            <w:tcMar/>
+          </w:tcPr>
+          <w:p>
+            <w:pPr>
+              <w:pStyle w:val="Normal"/>
+              <w:rPr>
+                <w:b w:val="1"/>
+                <w:bCs w:val="1"/>
+              </w:rPr>
+            </w:pPr>
+            <w:r>
+              <w:rPr>
+                <w:b w:val="1"/>
+                <w:bCs w:val="1"/>
+              </w:rPr>
+              <w:t>Responsable</w:t>
+            </w:r>
+          </w:p>
+        </w:tc>
+        <w:tc>
+          <w:tcPr>
+            <w:tcW w:w="4508" w:type="dxa"/>
+            <w:tcMar/>
+          </w:tcPr>
+          <w:p>
+            <w:pPr>
+              <w:pStyle w:val="Normal"/>
+              <w:bidi w:val="0"/>
+              <w:spacing w:before="0" w:beforeAutospacing="off" w:after="0" w:afterAutospacing="off" w:line="259" w:lineRule="auto"/>
+              <w:ind w:left="0" w:right="0"/>
+              <w:jc w:val="left"/>
+            </w:pPr>
+            <w:r>
+              <w:rPr/>
+              <w:t xml:space="preserve">Diana Castro </w:t>
+            </w:r>
+          </w:p>
+        </w:tc>
+      </w:tr>
+      <w:tr>
+        <w:tc>
+          <w:tcPr>
+            <w:tcW w:w="4508" w:type="dxa"/>
+            <w:tcMar/>
+          </w:tcPr>
+          <w:p>
+            <w:pPr>
+              <w:pStyle w:val="Normal"/>
+              <w:rPr>
+                <w:b w:val="1"/>
+                <w:bCs w:val="1"/>
+              </w:rPr>
+            </w:pPr>
+            <w:r>
+              <w:rPr>
+                <w:b w:val="1"/>
+                <w:bCs w:val="1"/>
+              </w:rPr>
+              <w:t>Fecha de realización</w:t>
+            </w:r>
+          </w:p>
+        </w:tc>
+        <w:tc>
+          <w:tcPr>
+            <w:tcW w:w="4508" w:type="dxa"/>
+            <w:tcMar/>
+          </w:tcPr>
+          <w:p>
+            <w:pPr>
+              <w:pStyle w:val="Normal"/>
+            </w:pPr>
+            <w:r>
+              <w:rPr/>
+              <w:t xml:space="preserve"> 28– 04 - 2022</w:t>
+            </w:r>
+          </w:p>
+        </w:tc>
+      </w:tr>
+      <w:tr>
+        <w:tc>
+          <w:tcPr>
+            <w:tcW w:w="4508" w:type="dxa"/>
+            <w:tcMar/>
+          </w:tcPr>
+          <w:p>
+            <w:pPr>
+              <w:pStyle w:val="Normal"/>
+              <w:rPr>
+                <w:b w:val="1"/>
+                <w:bCs w:val="1"/>
+              </w:rPr>
+            </w:pPr>
+            <w:r>
+              <w:rPr>
+                <w:b w:val="1"/>
+                <w:bCs w:val="1"/>
+              </w:rPr>
+              <w:t>Resultado obtenido</w:t>
+            </w:r>
+          </w:p>
+        </w:tc>
+        <w:tc>
+          <w:tcPr>
+            <w:tcW w:w="4508" w:type="dxa"/>
+            <w:tcMar/>
+          </w:tcPr>
+          <w:p>
+            <w:pPr>
+              <w:pStyle w:val="Normal"/>
+            </w:pPr>
+            <w:r>
+              <w:rPr/>
+              <w:t xml:space="preserve">No exitoso </w:t>
+            </w:r>
+          </w:p>
+        </w:tc>
+      </w:tr>
+      <w:tr>
+        <w:tc>
+          <w:tcPr>
+            <w:tcW w:w="4508" w:type="dxa"/>
+            <w:tcMar/>
+          </w:tcPr>
+          <w:p>
+            <w:pPr>
+              <w:pStyle w:val="Normal"/>
+              <w:rPr>
+                <w:b w:val="1"/>
+                <w:bCs w:val="1"/>
+              </w:rPr>
+            </w:pPr>
+            <w:r>
+              <w:rPr>
+                <w:b w:val="1"/>
+                <w:bCs w:val="1"/>
+              </w:rPr>
+              <w:t>Observaciones</w:t>
+            </w:r>
+          </w:p>
+        </w:tc>
+        <w:tc>
+          <w:tcPr>
+            <w:tcW w:w="4508" w:type="dxa"/>
+            <w:tcMar/>
+          </w:tcPr>
+          <w:p>
+            <w:pPr>
+              <w:pStyle w:val="Normal"/>
+            </w:pPr>
+            <w:r>
+              <w:rPr/>
+              <w:t xml:space="preserve">Cuando se probó la funcionalidad de poder modificar los </w:t>
+            </w:r>
+            <w:r>
+              <w:rPr/>
+              <w:t>catálogos</w:t>
+            </w:r>
+            <w:r>
+              <w:rPr/>
+              <w:t xml:space="preserve"> desde el perfil del administrador mostraba un fallo </w:t>
+            </w:r>
+          </w:p>
+        </w:tc>
+      </w:tr>
+    </w:tbl>
+    <w:p>
+      <w:pPr>
+        <w:pStyle w:val="Normal"/>
+      </w:pPr>
+    </w:p>
+    <w:p>
+      <w:pPr>
+        <w:pStyle w:val="Normal"/>
+      </w:pPr>
+    </w:p>
+    <w:p>
+      <w:pPr>
+        <w:pStyle w:val="Normal"/>
+      </w:pPr>
+    </w:p>
+    <w:tbl>
+      <w:tblPr>
+        <w:tblStyle w:val="TableGrid"/>
+        <w:tblW w:w="0" w:type="auto"/>
+        <w:tblLook w:val="06A0" w:firstRow="1" w:lastRow="0" w:firstColumn="1" w:lastColumn="0" w:noHBand="1" w:noVBand="1"/>
+      </w:tblPr>
+      <w:tblGrid>
+        <w:gridCol w:w="4508"/>
+        <w:gridCol w:w="4508"/>
+      </w:tblGrid>
+      <w:tr>
+        <w:tc>
+          <w:tcPr>
+            <w:tcW w:w="4508" w:type="dxa"/>
+            <w:tcMar/>
+          </w:tcPr>
+          <w:p>
+            <w:pPr>
+              <w:pStyle w:val="Normal"/>
+              <w:rPr>
+                <w:b w:val="1"/>
+                <w:bCs w:val="1"/>
+              </w:rPr>
+            </w:pPr>
+            <w:r>
+              <w:rPr>
+                <w:b w:val="1"/>
+                <w:bCs w:val="1"/>
+              </w:rPr>
+              <w:t>Identificador</w:t>
+            </w:r>
+          </w:p>
+        </w:tc>
+        <w:tc>
+          <w:tcPr>
+            <w:tcW w:w="4508" w:type="dxa"/>
+            <w:tcMar/>
+          </w:tcPr>
+          <w:p>
+            <w:pPr>
+              <w:pStyle w:val="Normal"/>
+              <w:bidi w:val="0"/>
+              <w:spacing w:before="0" w:beforeAutospacing="off" w:after="0" w:afterAutospacing="off" w:line="259" w:lineRule="auto"/>
+              <w:ind w:left="0" w:right="0"/>
+              <w:jc w:val="left"/>
+            </w:pPr>
+            <w:r>
+              <w:rPr/>
+              <w:t>CP-6</w:t>
+            </w:r>
+          </w:p>
+        </w:tc>
+      </w:tr>
+      <w:tr>
+        <w:tc>
+          <w:tcPr>
+            <w:tcW w:w="4508" w:type="dxa"/>
+            <w:tcMar/>
+          </w:tcPr>
+          <w:p>
+            <w:pPr>
+              <w:pStyle w:val="Normal"/>
+            </w:pPr>
+            <w:r>
+              <w:rPr>
+                <w:b w:val="1"/>
+                <w:bCs w:val="1"/>
+              </w:rPr>
+              <w:t>Caso de uso</w:t>
+            </w:r>
+          </w:p>
+        </w:tc>
+        <w:tc>
+          <w:tcPr>
+            <w:tcW w:w="4508" w:type="dxa"/>
+            <w:tcMar/>
+          </w:tcPr>
+          <w:p>
+            <w:pPr>
+              <w:pStyle w:val="Normal"/>
+              <w:bidi w:val="0"/>
+              <w:spacing w:before="0" w:beforeAutospacing="off" w:after="0" w:afterAutospacing="off" w:line="259" w:lineRule="auto"/>
+              <w:ind w:left="0" w:right="0"/>
+              <w:jc w:val="left"/>
+            </w:pPr>
+            <w:r>
+              <w:rPr/>
+              <w:t>Asignar</w:t>
+            </w:r>
+            <w:r>
+              <w:rPr/>
+              <w:t xml:space="preserve"> puntos por compra </w:t>
+            </w:r>
+          </w:p>
+        </w:tc>
+      </w:tr>
+      <w:tr>
+        <w:tc>
+          <w:tcPr>
+            <w:tcW w:w="4508" w:type="dxa"/>
+            <w:tcMar/>
+          </w:tcPr>
+          <w:p>
+            <w:pPr>
+              <w:pStyle w:val="Normal"/>
+            </w:pPr>
+            <w:r>
+              <w:rPr>
+                <w:b w:val="1"/>
+                <w:bCs w:val="1"/>
+              </w:rPr>
+              <w:t xml:space="preserve">Tipo de Prueba </w:t>
+            </w:r>
+          </w:p>
+        </w:tc>
+        <w:tc>
+          <w:tcPr>
+            <w:tcW w:w="4508" w:type="dxa"/>
+            <w:tcMar/>
+          </w:tcPr>
+          <w:p>
+            <w:pPr>
+              <w:pStyle w:val="Normal"/>
+            </w:pPr>
+            <w:r>
+              <w:rPr/>
+              <w:t xml:space="preserve">Funcional </w:t>
+            </w:r>
+          </w:p>
+        </w:tc>
+      </w:tr>
+      <w:tr>
+        <w:tc>
+          <w:tcPr>
+            <w:tcW w:w="4508" w:type="dxa"/>
+            <w:tcMar/>
+          </w:tcPr>
+          <w:p>
+            <w:pPr>
+              <w:pStyle w:val="Normal"/>
+            </w:pPr>
+            <w:r>
+              <w:rPr>
+                <w:b w:val="1"/>
+                <w:bCs w:val="1"/>
+              </w:rPr>
+              <w:t xml:space="preserve">Descripción </w:t>
+            </w:r>
+          </w:p>
+        </w:tc>
+        <w:tc>
+          <w:tcPr>
+            <w:tcW w:w="4508" w:type="dxa"/>
+            <w:tcMar/>
+          </w:tcPr>
+          <w:p>
+            <w:pPr>
+              <w:pStyle w:val="Normal"/>
+            </w:pPr>
+            <w:r>
+              <w:rPr/>
+              <w:t xml:space="preserve">En caso de olvidar la contraseña se puede recuperar </w:t>
+            </w:r>
+          </w:p>
+        </w:tc>
+      </w:tr>
+      <w:tr>
+        <w:tc>
+          <w:tcPr>
+            <w:tcW w:w="4508" w:type="dxa"/>
+            <w:tcMar/>
+          </w:tcPr>
+          <w:p>
+            <w:pPr>
+              <w:pStyle w:val="Normal"/>
+              <w:rPr>
+                <w:b w:val="1"/>
+                <w:bCs w:val="1"/>
+              </w:rPr>
+            </w:pPr>
+            <w:r>
+              <w:rPr>
+                <w:b w:val="1"/>
+                <w:bCs w:val="1"/>
+              </w:rPr>
+              <w:t>Responsable</w:t>
+            </w:r>
+          </w:p>
+        </w:tc>
+        <w:tc>
+          <w:tcPr>
+            <w:tcW w:w="4508" w:type="dxa"/>
+            <w:tcMar/>
+          </w:tcPr>
+          <w:p>
+            <w:pPr>
+              <w:pStyle w:val="Normal"/>
+              <w:bidi w:val="0"/>
+              <w:spacing w:before="0" w:beforeAutospacing="off" w:after="0" w:afterAutospacing="off" w:line="259" w:lineRule="auto"/>
+              <w:ind w:left="0" w:right="0"/>
+              <w:jc w:val="left"/>
+            </w:pPr>
+            <w:r>
+              <w:rPr/>
+              <w:t xml:space="preserve">Diana Castro </w:t>
+            </w:r>
+          </w:p>
+        </w:tc>
+      </w:tr>
+      <w:tr>
+        <w:tc>
+          <w:tcPr>
+            <w:tcW w:w="4508" w:type="dxa"/>
+            <w:tcMar/>
+          </w:tcPr>
+          <w:p>
+            <w:pPr>
+              <w:pStyle w:val="Normal"/>
+              <w:rPr>
+                <w:b w:val="1"/>
+                <w:bCs w:val="1"/>
+              </w:rPr>
+            </w:pPr>
+            <w:r>
+              <w:rPr>
+                <w:b w:val="1"/>
+                <w:bCs w:val="1"/>
+              </w:rPr>
+              <w:t>Fecha de realización</w:t>
+            </w:r>
+          </w:p>
+        </w:tc>
+        <w:tc>
+          <w:tcPr>
+            <w:tcW w:w="4508" w:type="dxa"/>
+            <w:tcMar/>
+          </w:tcPr>
+          <w:p>
+            <w:pPr>
+              <w:pStyle w:val="Normal"/>
+            </w:pPr>
+            <w:r>
+              <w:rPr/>
+              <w:t xml:space="preserve"> 28 – 04 - 2022</w:t>
+            </w:r>
+          </w:p>
+        </w:tc>
+      </w:tr>
+      <w:tr>
+        <w:tc>
+          <w:tcPr>
+            <w:tcW w:w="4508" w:type="dxa"/>
+            <w:tcMar/>
+          </w:tcPr>
+          <w:p>
+            <w:pPr>
+              <w:pStyle w:val="Normal"/>
+              <w:rPr>
+                <w:b w:val="1"/>
+                <w:bCs w:val="1"/>
+              </w:rPr>
+            </w:pPr>
+            <w:r>
+              <w:rPr>
+                <w:b w:val="1"/>
+                <w:bCs w:val="1"/>
+              </w:rPr>
+              <w:t>Resultado obtenido</w:t>
+            </w:r>
+          </w:p>
+        </w:tc>
+        <w:tc>
+          <w:tcPr>
+            <w:tcW w:w="4508" w:type="dxa"/>
+            <w:tcMar/>
+          </w:tcPr>
+          <w:p>
+            <w:pPr>
+              <w:pStyle w:val="Normal"/>
+            </w:pPr>
+            <w:r>
+              <w:rPr/>
+              <w:t xml:space="preserve">Exitoso </w:t>
+            </w:r>
+          </w:p>
+        </w:tc>
+      </w:tr>
+      <w:tr>
+        <w:tc>
+          <w:tcPr>
+            <w:tcW w:w="4508" w:type="dxa"/>
+            <w:tcMar/>
+          </w:tcPr>
+          <w:p>
+            <w:pPr>
+              <w:pStyle w:val="Normal"/>
+              <w:rPr>
+                <w:b w:val="1"/>
+                <w:bCs w:val="1"/>
+              </w:rPr>
+            </w:pPr>
+            <w:r>
+              <w:rPr>
+                <w:b w:val="1"/>
+                <w:bCs w:val="1"/>
+              </w:rPr>
+              <w:t>Observaciones</w:t>
+            </w:r>
+          </w:p>
+        </w:tc>
+        <w:tc>
+          <w:tcPr>
+            <w:tcW w:w="4508" w:type="dxa"/>
+            <w:tcMar/>
+          </w:tcPr>
+          <w:p>
+            <w:pPr>
+              <w:pStyle w:val="Normal"/>
+            </w:pPr>
+          </w:p>
+        </w:tc>
+      </w:tr>
+    </w:tbl>
+    <w:p>
+      <w:pPr>
+        <w:pStyle w:val="Normal"/>
+      </w:pPr>
+    </w:p>
+    <w:p>
+      <w:pPr>
+        <w:pStyle w:val="Normal"/>
+      </w:pPr>
+    </w:p>
+    <w:tbl>
+      <w:tblPr>
+        <w:tblStyle w:val="TableGrid"/>
+        <w:tblW w:w="0" w:type="auto"/>
+        <w:tblLook w:val="06A0" w:firstRow="1" w:lastRow="0" w:firstColumn="1" w:lastColumn="0" w:noHBand="1" w:noVBand="1"/>
+      </w:tblPr>
+      <w:tblGrid>
+        <w:gridCol w:w="4508"/>
+        <w:gridCol w:w="4508"/>
+      </w:tblGrid>
+      <w:tr>
+        <w:tc>
+          <w:tcPr>
+            <w:tcW w:w="4508" w:type="dxa"/>
+            <w:tcMar/>
+          </w:tcPr>
+          <w:p>
+            <w:pPr>
+              <w:pStyle w:val="Normal"/>
+              <w:rPr>
+                <w:b w:val="1"/>
+                <w:bCs w:val="1"/>
+              </w:rPr>
+            </w:pPr>
+            <w:r>
+              <w:rPr>
+                <w:b w:val="1"/>
+                <w:bCs w:val="1"/>
+              </w:rPr>
+              <w:t>Identificador</w:t>
+            </w:r>
+          </w:p>
+        </w:tc>
+        <w:tc>
+          <w:tcPr>
+            <w:tcW w:w="4508" w:type="dxa"/>
+            <w:tcMar/>
+          </w:tcPr>
+          <w:p>
+            <w:pPr>
+              <w:pStyle w:val="Normal"/>
+              <w:bidi w:val="0"/>
+              <w:spacing w:before="0" w:beforeAutospacing="off" w:after="0" w:afterAutospacing="off" w:line="259" w:lineRule="auto"/>
+              <w:ind w:left="0" w:right="0"/>
+              <w:jc w:val="left"/>
+            </w:pPr>
+            <w:r>
+              <w:rPr/>
+              <w:t>CP-6</w:t>
+            </w:r>
+          </w:p>
+        </w:tc>
+      </w:tr>
+      <w:tr>
+        <w:tc>
+          <w:tcPr>
+            <w:tcW w:w="4508" w:type="dxa"/>
+            <w:tcMar/>
+          </w:tcPr>
+          <w:p>
+            <w:pPr>
+              <w:pStyle w:val="Normal"/>
+            </w:pPr>
+            <w:r>
+              <w:rPr>
+                <w:b w:val="1"/>
+                <w:bCs w:val="1"/>
+              </w:rPr>
+              <w:t>Caso de uso</w:t>
+            </w:r>
+          </w:p>
+        </w:tc>
+        <w:tc>
+          <w:tcPr>
+            <w:tcW w:w="4508" w:type="dxa"/>
+            <w:tcMar/>
+          </w:tcPr>
+          <w:p>
+            <w:pPr>
+              <w:pStyle w:val="Normal"/>
+              <w:bidi w:val="0"/>
+              <w:spacing w:before="0" w:beforeAutospacing="off" w:after="0" w:afterAutospacing="off" w:line="259" w:lineRule="auto"/>
+              <w:ind w:left="0" w:right="0"/>
+              <w:jc w:val="left"/>
+            </w:pPr>
+            <w:r>
+              <w:rPr/>
+              <w:t xml:space="preserve">Modificar perfil usuario </w:t>
+            </w:r>
+          </w:p>
+        </w:tc>
+      </w:tr>
+      <w:tr>
+        <w:tc>
+          <w:tcPr>
+            <w:tcW w:w="4508" w:type="dxa"/>
+            <w:tcMar/>
+          </w:tcPr>
+          <w:p>
+            <w:pPr>
+              <w:pStyle w:val="Normal"/>
+            </w:pPr>
+            <w:r>
+              <w:rPr>
+                <w:b w:val="1"/>
+                <w:bCs w:val="1"/>
+              </w:rPr>
+              <w:t xml:space="preserve">Tipo de Prueba </w:t>
+            </w:r>
+          </w:p>
+        </w:tc>
+        <w:tc>
+          <w:tcPr>
+            <w:tcW w:w="4508" w:type="dxa"/>
+            <w:tcMar/>
+          </w:tcPr>
+          <w:p>
+            <w:pPr>
+              <w:pStyle w:val="Normal"/>
+            </w:pPr>
+            <w:r>
+              <w:rPr/>
+              <w:t xml:space="preserve">Funcional </w:t>
+            </w:r>
+          </w:p>
+        </w:tc>
+      </w:tr>
+      <w:tr>
+        <w:tc>
+          <w:tcPr>
+            <w:tcW w:w="4508" w:type="dxa"/>
+            <w:tcMar/>
+          </w:tcPr>
+          <w:p>
+            <w:pPr>
+              <w:pStyle w:val="Normal"/>
+            </w:pPr>
+            <w:r>
+              <w:rPr>
+                <w:b w:val="1"/>
+                <w:bCs w:val="1"/>
+              </w:rPr>
+              <w:t xml:space="preserve">Descripción </w:t>
+            </w:r>
+          </w:p>
+        </w:tc>
+        <w:tc>
+          <w:tcPr>
+            <w:tcW w:w="4508" w:type="dxa"/>
+            <w:tcMar/>
+          </w:tcPr>
+          <w:p>
+            <w:pPr>
+              <w:pStyle w:val="Normal"/>
+              <w:bidi w:val="0"/>
+              <w:spacing w:before="0" w:beforeAutospacing="off" w:after="0" w:afterAutospacing="off" w:line="259" w:lineRule="auto"/>
+              <w:ind w:left="0" w:right="0"/>
+              <w:jc w:val="left"/>
+            </w:pPr>
+            <w:r>
+              <w:rPr/>
+              <w:t xml:space="preserve">En este caso se puede modificar el nombre del usuario, sus libros y demás información personal </w:t>
+            </w:r>
+          </w:p>
+        </w:tc>
+      </w:tr>
+      <w:tr>
+        <w:tc>
+          <w:tcPr>
+            <w:tcW w:w="4508" w:type="dxa"/>
+            <w:tcMar/>
+          </w:tcPr>
+          <w:p>
+            <w:pPr>
+              <w:pStyle w:val="Normal"/>
+              <w:rPr>
+                <w:b w:val="1"/>
+                <w:bCs w:val="1"/>
+              </w:rPr>
+            </w:pPr>
+            <w:r>
+              <w:rPr>
+                <w:b w:val="1"/>
+                <w:bCs w:val="1"/>
+              </w:rPr>
+              <w:t>Responsable</w:t>
+            </w:r>
+          </w:p>
+        </w:tc>
+        <w:tc>
+          <w:tcPr>
+            <w:tcW w:w="4508" w:type="dxa"/>
+            <w:tcMar/>
+          </w:tcPr>
+          <w:p>
+            <w:pPr>
+              <w:pStyle w:val="Normal"/>
+              <w:bidi w:val="0"/>
+              <w:spacing w:before="0" w:beforeAutospacing="off" w:after="0" w:afterAutospacing="off" w:line="259" w:lineRule="auto"/>
+              <w:ind w:left="0" w:right="0"/>
+              <w:jc w:val="left"/>
+            </w:pPr>
+            <w:r>
+              <w:rPr/>
+              <w:t xml:space="preserve">Diana Castro </w:t>
+            </w:r>
+          </w:p>
+        </w:tc>
+      </w:tr>
+      <w:tr>
+        <w:tc>
+          <w:tcPr>
+            <w:tcW w:w="4508" w:type="dxa"/>
+            <w:tcMar/>
+          </w:tcPr>
+          <w:p>
+            <w:pPr>
+              <w:pStyle w:val="Normal"/>
+              <w:rPr>
+                <w:b w:val="1"/>
+                <w:bCs w:val="1"/>
+              </w:rPr>
+            </w:pPr>
+            <w:r>
+              <w:rPr>
+                <w:b w:val="1"/>
+                <w:bCs w:val="1"/>
+              </w:rPr>
+              <w:t>Fecha de realización</w:t>
+            </w:r>
+          </w:p>
+        </w:tc>
+        <w:tc>
+          <w:tcPr>
+            <w:tcW w:w="4508" w:type="dxa"/>
+            <w:tcMar/>
+          </w:tcPr>
+          <w:p>
+            <w:pPr>
+              <w:pStyle w:val="Normal"/>
+            </w:pPr>
+            <w:r>
+              <w:rPr/>
+              <w:t xml:space="preserve"> 28 – 04 - 2022</w:t>
+            </w:r>
+          </w:p>
+        </w:tc>
+      </w:tr>
+      <w:tr>
+        <w:tc>
+          <w:tcPr>
+            <w:tcW w:w="4508" w:type="dxa"/>
+            <w:tcMar/>
+          </w:tcPr>
+          <w:p>
+            <w:pPr>
+              <w:pStyle w:val="Normal"/>
+              <w:rPr>
+                <w:b w:val="1"/>
+                <w:bCs w:val="1"/>
+              </w:rPr>
+            </w:pPr>
+            <w:r>
+              <w:rPr>
+                <w:b w:val="1"/>
+                <w:bCs w:val="1"/>
+              </w:rPr>
+              <w:t>Resultado obtenido</w:t>
+            </w:r>
           </w:p>
         </w:tc>
         <w:tc>

</xml_diff>